<commit_message>
docs: update project documentation
</commit_message>
<xml_diff>
--- a/ti/documentacao.docx
+++ b/ti/documentacao.docx
@@ -918,6 +918,7 @@
           <w:docPartUnique/>
         </w:docPartObj>
       </w:sdtPr>
+      <w:sdtEndPr/>
       <w:sdtContent>
         <w:p>
           <w:pPr>
@@ -3296,6 +3297,258 @@
     <w:p>
       <w:pPr>
         <w:spacing w:line="360" w:lineRule="auto"/>
+        <w:rPr>
+          <w:sz w:val="28"/>
+          <w:szCs w:val="28"/>
+        </w:rPr>
+      </w:pPr>
+      <w:proofErr w:type="spellStart"/>
+      <w:r>
+        <w:rPr>
+          <w:sz w:val="28"/>
+          <w:szCs w:val="28"/>
+        </w:rPr>
+        <w:t>JoJo</w:t>
+      </w:r>
+      <w:proofErr w:type="spellEnd"/>
+      <w:r>
+        <w:rPr>
+          <w:sz w:val="28"/>
+          <w:szCs w:val="28"/>
+        </w:rPr>
+        <w:t xml:space="preserve"> entrou na minha vida em um momento muito significativo. Mais do que um anime estiloso e cheio de ação, a série se tornou um espaço de conexão e identificação. Acompanhei cada episódio ao lado do meu namorado, e essa experiência transformou a série em algo ainda mais marcante</w:t>
+      </w:r>
+      <w:r>
+        <w:rPr>
+          <w:sz w:val="28"/>
+          <w:szCs w:val="28"/>
+        </w:rPr>
+        <w:t>, pois</w:t>
+      </w:r>
+      <w:r>
+        <w:rPr>
+          <w:sz w:val="28"/>
+          <w:szCs w:val="28"/>
+        </w:rPr>
+        <w:t xml:space="preserve"> </w:t>
+      </w:r>
+      <w:r>
+        <w:rPr>
+          <w:sz w:val="28"/>
+          <w:szCs w:val="28"/>
+        </w:rPr>
+        <w:t xml:space="preserve">foi um momento de descoberta e autoconhecimento que expandiu na minha mente e </w:t>
+      </w:r>
+      <w:r>
+        <w:rPr>
+          <w:sz w:val="28"/>
+          <w:szCs w:val="28"/>
+        </w:rPr>
+        <w:t>me ajudou a ressignificar muitos sentimentos e experiências</w:t>
+      </w:r>
+      <w:r>
+        <w:rPr>
+          <w:sz w:val="28"/>
+          <w:szCs w:val="28"/>
+        </w:rPr>
+        <w:t xml:space="preserve"> passadas. </w:t>
+      </w:r>
+    </w:p>
+    <w:p>
+      <w:pPr>
+        <w:spacing w:line="360" w:lineRule="auto"/>
+        <w:rPr>
+          <w:sz w:val="28"/>
+          <w:szCs w:val="28"/>
+        </w:rPr>
+      </w:pPr>
+      <w:r>
+        <w:rPr>
+          <w:sz w:val="28"/>
+          <w:szCs w:val="28"/>
+        </w:rPr>
+        <w:t xml:space="preserve">Uma das </w:t>
+      </w:r>
+      <w:r>
+        <w:rPr>
+          <w:sz w:val="28"/>
+          <w:szCs w:val="28"/>
+        </w:rPr>
+        <w:t xml:space="preserve">primeiras </w:t>
+      </w:r>
+      <w:r>
+        <w:rPr>
+          <w:sz w:val="28"/>
+          <w:szCs w:val="28"/>
+        </w:rPr>
+        <w:t xml:space="preserve">frases mais marcantes de </w:t>
+      </w:r>
+      <w:proofErr w:type="spellStart"/>
+      <w:r>
+        <w:rPr>
+          <w:sz w:val="28"/>
+          <w:szCs w:val="28"/>
+        </w:rPr>
+        <w:t>JoJo’s</w:t>
+      </w:r>
+      <w:proofErr w:type="spellEnd"/>
+      <w:r>
+        <w:rPr>
+          <w:sz w:val="28"/>
+          <w:szCs w:val="28"/>
+        </w:rPr>
+        <w:t xml:space="preserve"> </w:t>
+      </w:r>
+      <w:proofErr w:type="spellStart"/>
+      <w:r>
+        <w:rPr>
+          <w:sz w:val="28"/>
+          <w:szCs w:val="28"/>
+        </w:rPr>
+        <w:t>Bizarre</w:t>
+      </w:r>
+      <w:proofErr w:type="spellEnd"/>
+      <w:r>
+        <w:rPr>
+          <w:sz w:val="28"/>
+          <w:szCs w:val="28"/>
+        </w:rPr>
+        <w:t xml:space="preserve"> Adventure</w:t>
+      </w:r>
+      <w:r>
+        <w:rPr>
+          <w:sz w:val="28"/>
+          <w:szCs w:val="28"/>
+        </w:rPr>
+        <w:t xml:space="preserve"> para mim</w:t>
+      </w:r>
+      <w:r>
+        <w:rPr>
+          <w:sz w:val="28"/>
+          <w:szCs w:val="28"/>
+        </w:rPr>
+        <w:t xml:space="preserve"> </w:t>
+      </w:r>
+      <w:r>
+        <w:rPr>
+          <w:sz w:val="28"/>
+          <w:szCs w:val="28"/>
+        </w:rPr>
+        <w:t>foi</w:t>
+      </w:r>
+      <w:r>
+        <w:rPr>
+          <w:sz w:val="28"/>
+          <w:szCs w:val="28"/>
+        </w:rPr>
+        <w:t xml:space="preserve"> dita por Will A. </w:t>
+      </w:r>
+      <w:proofErr w:type="spellStart"/>
+      <w:r>
+        <w:rPr>
+          <w:sz w:val="28"/>
+          <w:szCs w:val="28"/>
+        </w:rPr>
+        <w:t>Zeppeli</w:t>
+      </w:r>
+      <w:proofErr w:type="spellEnd"/>
+      <w:r>
+        <w:rPr>
+          <w:sz w:val="28"/>
+          <w:szCs w:val="28"/>
+        </w:rPr>
+        <w:t xml:space="preserve"> ao ensinar Jonathan </w:t>
+      </w:r>
+      <w:proofErr w:type="spellStart"/>
+      <w:r>
+        <w:rPr>
+          <w:sz w:val="28"/>
+          <w:szCs w:val="28"/>
+        </w:rPr>
+        <w:t>Joestar</w:t>
+      </w:r>
+      <w:proofErr w:type="spellEnd"/>
+      <w:r>
+        <w:rPr>
+          <w:sz w:val="28"/>
+          <w:szCs w:val="28"/>
+        </w:rPr>
+        <w:t xml:space="preserve"> sobre o </w:t>
+      </w:r>
+      <w:proofErr w:type="spellStart"/>
+      <w:r>
+        <w:rPr>
+          <w:sz w:val="28"/>
+          <w:szCs w:val="28"/>
+        </w:rPr>
+        <w:t>Hamon</w:t>
+      </w:r>
+      <w:proofErr w:type="spellEnd"/>
+      <w:r>
+        <w:rPr>
+          <w:sz w:val="28"/>
+          <w:szCs w:val="28"/>
+        </w:rPr>
+        <w:t>: “Um verdadeiro homem é como um viking</w:t>
+      </w:r>
+      <w:r>
+        <w:rPr>
+          <w:sz w:val="28"/>
+          <w:szCs w:val="28"/>
+        </w:rPr>
+        <w:t xml:space="preserve">, </w:t>
+      </w:r>
+      <w:r>
+        <w:rPr>
+          <w:sz w:val="28"/>
+          <w:szCs w:val="28"/>
+        </w:rPr>
+        <w:t xml:space="preserve">ele rema contra o vento se for necessário para alcançar seu destino.” Essa metáfora resume o espírito da série e o que ela inspira em mim. </w:t>
+      </w:r>
+      <w:proofErr w:type="spellStart"/>
+      <w:r>
+        <w:rPr>
+          <w:sz w:val="28"/>
+          <w:szCs w:val="28"/>
+        </w:rPr>
+        <w:t>JoJo</w:t>
+      </w:r>
+      <w:proofErr w:type="spellEnd"/>
+      <w:r>
+        <w:rPr>
+          <w:sz w:val="28"/>
+          <w:szCs w:val="28"/>
+        </w:rPr>
+        <w:t xml:space="preserve"> sempre foi sobre enfrentar o </w:t>
+      </w:r>
+      <w:r>
+        <w:rPr>
+          <w:sz w:val="28"/>
+          <w:szCs w:val="28"/>
+        </w:rPr>
+        <w:lastRenderedPageBreak/>
+        <w:t xml:space="preserve">impossível com coragem, mesmo quando tudo parece estar contra você. Essa ideia de remar contra o vento, de seguir em frente mesmo em meio às adversidades, me tocou profundamente em momentos difíceis da minha vida. Ver personagens como Jonathan e </w:t>
+      </w:r>
+      <w:proofErr w:type="spellStart"/>
+      <w:r>
+        <w:rPr>
+          <w:sz w:val="28"/>
+          <w:szCs w:val="28"/>
+        </w:rPr>
+        <w:t>Jolyne</w:t>
+      </w:r>
+      <w:proofErr w:type="spellEnd"/>
+      <w:r>
+        <w:rPr>
+          <w:sz w:val="28"/>
+          <w:szCs w:val="28"/>
+        </w:rPr>
+        <w:t xml:space="preserve"> lutando com determinação por seus ideais me fez refletir sobre a importância de manter minha essência mesmo nas fases mais turbulentas e continuar, com firmeza, no caminho que acredito ser o certo.</w:t>
+      </w:r>
+    </w:p>
+    <w:p>
+      <w:pPr>
+        <w:spacing w:line="360" w:lineRule="auto"/>
       </w:pPr>
     </w:p>
     <w:p>
@@ -3817,7 +4070,7 @@
           <w:noProof/>
         </w:rPr>
         <w:drawing>
-          <wp:inline distT="0" distB="0" distL="0" distR="0" wp14:anchorId="043194B7" wp14:editId="0AD21F46">
+          <wp:inline distT="0" distB="0" distL="0" distR="0" wp14:anchorId="043194B7" wp14:editId="5B482298">
             <wp:extent cx="5899416" cy="3676165"/>
             <wp:effectExtent l="0" t="0" r="0" b="0"/>
             <wp:docPr id="988045091" name="Imagem 988045091"/>

</xml_diff>

<commit_message>
feat: Add landing page structure, styling, and images
g
</commit_message>
<xml_diff>
--- a/ti/documentacao.docx
+++ b/ti/documentacao.docx
@@ -4062,18 +4062,15 @@
       <w:bookmarkEnd w:id="10"/>
     </w:p>
     <w:p>
-      <w:pPr>
-        <w:spacing w:line="360" w:lineRule="auto"/>
-      </w:pPr>
       <w:r>
         <w:rPr>
           <w:noProof/>
         </w:rPr>
         <w:drawing>
-          <wp:inline distT="0" distB="0" distL="0" distR="0" wp14:anchorId="043194B7" wp14:editId="5B482298">
-            <wp:extent cx="5899416" cy="3676165"/>
-            <wp:effectExtent l="0" t="0" r="0" b="0"/>
-            <wp:docPr id="988045091" name="Imagem 988045091"/>
+          <wp:inline distT="0" distB="0" distL="0" distR="0" wp14:anchorId="4E9A1976" wp14:editId="1BA75249">
+            <wp:extent cx="5760085" cy="2703830"/>
+            <wp:effectExtent l="0" t="0" r="5715" b="1270"/>
+            <wp:docPr id="937446082" name="Imagem 1" descr="Tabela&#10;&#10;O conteúdo gerado por IA pode estar incorreto."/>
             <wp:cNvGraphicFramePr>
               <a:graphicFrameLocks xmlns:a="http://schemas.openxmlformats.org/drawingml/2006/main" noChangeAspect="1"/>
             </wp:cNvGraphicFramePr>
@@ -4081,17 +4078,11 @@
               <a:graphicData uri="http://schemas.openxmlformats.org/drawingml/2006/picture">
                 <pic:pic xmlns:pic="http://schemas.openxmlformats.org/drawingml/2006/picture">
                   <pic:nvPicPr>
-                    <pic:cNvPr id="0" name=""/>
+                    <pic:cNvPr id="937446082" name="Imagem 1" descr="Tabela&#10;&#10;O conteúdo gerado por IA pode estar incorreto."/>
                     <pic:cNvPicPr/>
                   </pic:nvPicPr>
                   <pic:blipFill>
-                    <a:blip r:embed="rId9" cstate="print">
-                      <a:extLst>
-                        <a:ext uri="{28A0092B-C50C-407E-A947-70E740481C1C}">
-                          <a14:useLocalDpi xmlns:a14="http://schemas.microsoft.com/office/drawing/2010/main" val="0"/>
-                        </a:ext>
-                      </a:extLst>
-                    </a:blip>
+                    <a:blip r:embed="rId9"/>
                     <a:stretch>
                       <a:fillRect/>
                     </a:stretch>
@@ -4099,7 +4090,7 @@
                   <pic:spPr>
                     <a:xfrm>
                       <a:off x="0" y="0"/>
-                      <a:ext cx="5899416" cy="3676165"/>
+                      <a:ext cx="5760085" cy="2703830"/>
                     </a:xfrm>
                     <a:prstGeom prst="rect">
                       <a:avLst/>
@@ -4114,6 +4105,11 @@
     </w:p>
     <w:p>
       <w:pPr>
+        <w:spacing w:line="360" w:lineRule="auto"/>
+      </w:pPr>
+    </w:p>
+    <w:p>
+      <w:pPr>
         <w:pStyle w:val="Ttulo2"/>
         <w:spacing w:before="0" w:after="160" w:line="360" w:lineRule="auto"/>
         <w:rPr>
@@ -4181,7 +4177,6 @@
         <w:rPr>
           <w:rFonts w:ascii="Aptos" w:eastAsia="Aptos" w:hAnsi="Aptos" w:cs="Aptos"/>
         </w:rPr>
-        <w:lastRenderedPageBreak/>
         <w:t>Não será desenvolvido um sistema de autenticação com múltiplos níveis de acesso</w:t>
       </w:r>
       <w:r>
@@ -4208,6 +4203,7 @@
         <w:rPr>
           <w:rFonts w:ascii="Aptos" w:eastAsia="Aptos" w:hAnsi="Aptos" w:cs="Aptos"/>
         </w:rPr>
+        <w:lastRenderedPageBreak/>
         <w:t>O resultado do quiz não tem base científica, sendo apenas uma representação simbólica baseada na narrativa da série</w:t>
       </w:r>
       <w:r>
@@ -4877,13 +4873,22 @@
         <w:pStyle w:val="Ttulo1"/>
         <w:spacing w:line="360" w:lineRule="auto"/>
         <w:rPr>
+          <w:color w:val="000000" w:themeColor="text1"/>
+        </w:rPr>
+      </w:pPr>
+      <w:bookmarkStart w:id="16" w:name="_Toc1019940373"/>
+    </w:p>
+    <w:p>
+      <w:pPr>
+        <w:pStyle w:val="Ttulo1"/>
+        <w:spacing w:line="360" w:lineRule="auto"/>
+        <w:rPr>
           <w:rFonts w:ascii="Arial" w:eastAsia="Arial" w:hAnsi="Arial" w:cs="Arial"/>
           <w:b/>
           <w:bCs/>
           <w:color w:val="000000" w:themeColor="text1"/>
         </w:rPr>
       </w:pPr>
-      <w:bookmarkStart w:id="16" w:name="_Toc1019940373"/>
       <w:r>
         <w:rPr>
           <w:color w:val="000000" w:themeColor="text1"/>

</xml_diff>